<commit_message>
claude 3.7 sonnet now implemented. Successfully drafts a professional summary, skills and cover letter based on the job-description found in the assets folder.
</commit_message>
<xml_diff>
--- a/assets/CV_Template.docx
+++ b/assets/CV_Template.docx
@@ -1329,7 +1329,7 @@
       <w:pPr>
         <w:numPr>
           <w:ilvl w:val="0"/>
-          <w:numId w:val="2"/>
+          <w:numId w:val="4"/>
         </w:numPr>
         <w:spacing w:line="276" w:lineRule="auto"/>
         <w:ind w:left="720" w:hanging="360"/>
@@ -1348,7 +1348,7 @@
       <w:pPr>
         <w:numPr>
           <w:ilvl w:val="0"/>
-          <w:numId w:val="2"/>
+          <w:numId w:val="4"/>
         </w:numPr>
         <w:spacing w:line="276" w:lineRule="auto"/>
         <w:ind w:left="720" w:hanging="360"/>
@@ -1367,7 +1367,7 @@
       <w:pPr>
         <w:numPr>
           <w:ilvl w:val="0"/>
-          <w:numId w:val="2"/>
+          <w:numId w:val="4"/>
         </w:numPr>
         <w:spacing w:line="276" w:lineRule="auto"/>
         <w:ind w:left="720" w:hanging="360"/>
@@ -1563,14 +1563,212 @@
           <w:color w:val="6d9eeb"/>
         </w:rPr>
       </w:pPr>
-      <w:bookmarkStart w:colFirst="0" w:colLast="0" w:name="_93mtmcael0xc" w:id="5"/>
+      <w:bookmarkStart w:colFirst="0" w:colLast="0" w:name="_7p0cvs8z9mkf" w:id="5"/>
       <w:bookmarkEnd w:id="5"/>
       <w:r>
         <w:rPr>
+          <w:rtl w:val="0"/>
+        </w:rPr>
+      </w:r>
+    </w:p>
+    <w:p>
+      <w:pPr>
+        <w:pStyle w:val="Subtitle"/>
+        <w:rPr>
           <w:color w:val="6d9eeb"/>
+        </w:rPr>
+      </w:pPr>
+      <w:bookmarkStart w:colFirst="0" w:colLast="0" w:name="_rp5se9n2wwwp" w:id="6"/>
+      <w:bookmarkEnd w:id="6"/>
+      <w:r>
+        <w:rPr>
+          <w:rtl w:val="0"/>
+        </w:rPr>
+      </w:r>
+    </w:p>
+    <w:p>
+      <w:pPr>
+        <w:pStyle w:val="Subtitle"/>
+        <w:rPr>
+          <w:color w:val="6d9eeb"/>
+        </w:rPr>
+      </w:pPr>
+      <w:bookmarkStart w:colFirst="0" w:colLast="0" w:name="_93mtmcael0xc" w:id="7"/>
+      <w:bookmarkEnd w:id="7"/>
+      <w:r>
+        <w:rPr>
+          <w:color w:val="6d9eeb"/>
           <w:rtl w:val="0"/>
         </w:rPr>
         <w:t xml:space="preserve">Technical Appendix</w:t>
+      </w:r>
+    </w:p>
+    <w:p>
+      <w:pPr>
+        <w:numPr>
+          <w:ilvl w:val="0"/>
+          <w:numId w:val="2"/>
+        </w:numPr>
+        <w:pBdr>
+          <w:top w:color="000000" w:space="0" w:sz="0" w:val="none"/>
+          <w:bottom w:color="000000" w:space="0" w:sz="0" w:val="none"/>
+          <w:right w:color="000000" w:space="0" w:sz="0" w:val="none"/>
+          <w:between w:color="000000" w:space="0" w:sz="0" w:val="none"/>
+        </w:pBdr>
+        <w:spacing w:line="276" w:lineRule="auto"/>
+        <w:ind w:left="360"/>
+        <w:rPr>
+          <w:sz w:val="20"/>
+          <w:szCs w:val="20"/>
+        </w:rPr>
+      </w:pPr>
+      <w:r>
+        <w:rPr>
+          <w:b w:val="1"/>
+          <w:sz w:val="20"/>
+          <w:szCs w:val="20"/>
+          <w:rtl w:val="0"/>
+        </w:rPr>
+        <w:t xml:space="preserve">Software Development:</w:t>
+      </w:r>
+      <w:r>
+        <w:rPr>
+          <w:sz w:val="20"/>
+          <w:szCs w:val="20"/>
+          <w:rtl w:val="0"/>
+        </w:rPr>
+        <w:t xml:space="preserve"> Python; C++; MATLAB.  </w:t>
+      </w:r>
+      <w:r>
+        <w:rPr>
+          <w:rtl w:val="0"/>
+        </w:rPr>
+      </w:r>
+    </w:p>
+    <w:p>
+      <w:pPr>
+        <w:numPr>
+          <w:ilvl w:val="0"/>
+          <w:numId w:val="6"/>
+        </w:numPr>
+        <w:pBdr>
+          <w:top w:color="000000" w:space="0" w:sz="0" w:val="none"/>
+          <w:bottom w:color="000000" w:space="0" w:sz="0" w:val="none"/>
+          <w:right w:color="000000" w:space="0" w:sz="0" w:val="none"/>
+          <w:between w:color="000000" w:space="0" w:sz="0" w:val="none"/>
+        </w:pBdr>
+        <w:spacing w:line="276" w:lineRule="auto"/>
+        <w:ind w:left="360"/>
+        <w:rPr>
+          <w:sz w:val="20"/>
+          <w:szCs w:val="20"/>
+        </w:rPr>
+      </w:pPr>
+      <w:r>
+        <w:rPr>
+          <w:b w:val="1"/>
+          <w:sz w:val="20"/>
+          <w:szCs w:val="20"/>
+          <w:rtl w:val="0"/>
+        </w:rPr>
+        <w:t xml:space="preserve">Development Methodologies:</w:t>
+      </w:r>
+      <w:r>
+        <w:rPr>
+          <w:sz w:val="20"/>
+          <w:szCs w:val="20"/>
+          <w:rtl w:val="0"/>
+        </w:rPr>
+        <w:t xml:space="preserve"> Vue.js; node.js; Firebase; Firestore; MongoDB; NoSQL; Object Oriented Programming; Dynamic Programming; Functional Programming; Machine Learning(Unsupervised, Supervised Learning and Deep-Q Learning); Containerization; Continuous Integration; Continuous Development; Optimization; Hyperparameter Tuning; Regularization; Fundamentals of Algorithms &amp; Data Structures.  </w:t>
+      </w:r>
+      <w:r>
+        <w:rPr>
+          <w:rtl w:val="0"/>
+        </w:rPr>
+      </w:r>
+    </w:p>
+    <w:p>
+      <w:pPr>
+        <w:numPr>
+          <w:ilvl w:val="0"/>
+          <w:numId w:val="3"/>
+        </w:numPr>
+        <w:pBdr>
+          <w:top w:color="000000" w:space="0" w:sz="0" w:val="none"/>
+          <w:bottom w:color="000000" w:space="0" w:sz="0" w:val="none"/>
+          <w:right w:color="000000" w:space="0" w:sz="0" w:val="none"/>
+          <w:between w:color="000000" w:space="0" w:sz="0" w:val="none"/>
+        </w:pBdr>
+        <w:spacing w:line="276" w:lineRule="auto"/>
+        <w:ind w:left="360"/>
+        <w:rPr>
+          <w:sz w:val="20"/>
+          <w:szCs w:val="20"/>
+        </w:rPr>
+      </w:pPr>
+      <w:r>
+        <w:rPr>
+          <w:b w:val="1"/>
+          <w:sz w:val="20"/>
+          <w:szCs w:val="20"/>
+          <w:rtl w:val="0"/>
+        </w:rPr>
+        <w:t xml:space="preserve">Data Analysis &amp; Science Tools:</w:t>
+      </w:r>
+      <w:r>
+        <w:rPr>
+          <w:sz w:val="20"/>
+          <w:szCs w:val="20"/>
+          <w:rtl w:val="0"/>
+        </w:rPr>
+        <w:t xml:space="preserve"> Visual Studio, Jupyter Notebooks; NumPy; Matplotlib; Scikit-Learn; Pandas; PyTorch; Statistical Analysis; Linear Regression; RNNs; CNNs; KNNs; Random Forest; Data Cleansing; Exploratory Analysis; Tableau &amp; Data Visualization; Advanced Statistics. </w:t>
+      </w:r>
+      <w:r>
+        <w:rPr>
+          <w:rtl w:val="0"/>
+        </w:rPr>
+      </w:r>
+    </w:p>
+    <w:p>
+      <w:pPr>
+        <w:numPr>
+          <w:ilvl w:val="0"/>
+          <w:numId w:val="5"/>
+        </w:numPr>
+        <w:pBdr>
+          <w:top w:color="000000" w:space="0" w:sz="0" w:val="none"/>
+          <w:bottom w:color="000000" w:space="0" w:sz="0" w:val="none"/>
+          <w:right w:color="000000" w:space="0" w:sz="0" w:val="none"/>
+          <w:between w:color="000000" w:space="0" w:sz="0" w:val="none"/>
+        </w:pBdr>
+        <w:spacing w:line="276" w:lineRule="auto"/>
+        <w:ind w:left="360"/>
+        <w:rPr>
+          <w:sz w:val="20"/>
+          <w:szCs w:val="20"/>
+        </w:rPr>
+      </w:pPr>
+      <w:r>
+        <w:rPr>
+          <w:b w:val="1"/>
+          <w:sz w:val="20"/>
+          <w:szCs w:val="20"/>
+          <w:rtl w:val="0"/>
+        </w:rPr>
+        <w:t xml:space="preserve">Other:</w:t>
+      </w:r>
+      <w:r>
+        <w:rPr>
+          <w:sz w:val="20"/>
+          <w:szCs w:val="20"/>
+          <w:rtl w:val="0"/>
+        </w:rPr>
+        <w:t xml:space="preserve"> Microsoft Teams; Git; GitHub; Minitab; Google Colab; Visual Studio; Jupyter Notebook; Spyder; Basics of SQL; MS Office; Google Suite; Excel. </w:t>
+      </w:r>
+      <w:r>
+        <w:rPr>
+          <w:rtl w:val="0"/>
+        </w:rPr>
       </w:r>
     </w:p>
     <w:p>
@@ -1814,11 +2012,463 @@
       </w:rPr>
     </w:lvl>
   </w:abstractNum>
+  <w:abstractNum w:abstractNumId="3">
+    <w:lvl w:ilvl="0">
+      <w:start w:val="1"/>
+      <w:numFmt w:val="bullet"/>
+      <w:lvlText w:val="●"/>
+      <w:lvlJc w:val="left"/>
+      <w:pPr>
+        <w:ind w:left="720" w:hanging="360"/>
+      </w:pPr>
+      <w:rPr>
+        <w:u w:val="none"/>
+      </w:rPr>
+    </w:lvl>
+    <w:lvl w:ilvl="1">
+      <w:start w:val="1"/>
+      <w:numFmt w:val="bullet"/>
+      <w:lvlText w:val="○"/>
+      <w:lvlJc w:val="left"/>
+      <w:pPr>
+        <w:ind w:left="1440" w:hanging="360"/>
+      </w:pPr>
+      <w:rPr>
+        <w:u w:val="none"/>
+      </w:rPr>
+    </w:lvl>
+    <w:lvl w:ilvl="2">
+      <w:start w:val="1"/>
+      <w:numFmt w:val="bullet"/>
+      <w:lvlText w:val="■"/>
+      <w:lvlJc w:val="left"/>
+      <w:pPr>
+        <w:ind w:left="2160" w:hanging="360"/>
+      </w:pPr>
+      <w:rPr>
+        <w:u w:val="none"/>
+      </w:rPr>
+    </w:lvl>
+    <w:lvl w:ilvl="3">
+      <w:start w:val="1"/>
+      <w:numFmt w:val="bullet"/>
+      <w:lvlText w:val="●"/>
+      <w:lvlJc w:val="left"/>
+      <w:pPr>
+        <w:ind w:left="2880" w:hanging="360"/>
+      </w:pPr>
+      <w:rPr>
+        <w:u w:val="none"/>
+      </w:rPr>
+    </w:lvl>
+    <w:lvl w:ilvl="4">
+      <w:start w:val="1"/>
+      <w:numFmt w:val="bullet"/>
+      <w:lvlText w:val="○"/>
+      <w:lvlJc w:val="left"/>
+      <w:pPr>
+        <w:ind w:left="3600" w:hanging="360"/>
+      </w:pPr>
+      <w:rPr>
+        <w:u w:val="none"/>
+      </w:rPr>
+    </w:lvl>
+    <w:lvl w:ilvl="5">
+      <w:start w:val="1"/>
+      <w:numFmt w:val="bullet"/>
+      <w:lvlText w:val="■"/>
+      <w:lvlJc w:val="left"/>
+      <w:pPr>
+        <w:ind w:left="4320" w:hanging="360"/>
+      </w:pPr>
+      <w:rPr>
+        <w:u w:val="none"/>
+      </w:rPr>
+    </w:lvl>
+    <w:lvl w:ilvl="6">
+      <w:start w:val="1"/>
+      <w:numFmt w:val="bullet"/>
+      <w:lvlText w:val="●"/>
+      <w:lvlJc w:val="left"/>
+      <w:pPr>
+        <w:ind w:left="5040" w:hanging="360"/>
+      </w:pPr>
+      <w:rPr>
+        <w:u w:val="none"/>
+      </w:rPr>
+    </w:lvl>
+    <w:lvl w:ilvl="7">
+      <w:start w:val="1"/>
+      <w:numFmt w:val="bullet"/>
+      <w:lvlText w:val="○"/>
+      <w:lvlJc w:val="left"/>
+      <w:pPr>
+        <w:ind w:left="5760" w:hanging="360"/>
+      </w:pPr>
+      <w:rPr>
+        <w:u w:val="none"/>
+      </w:rPr>
+    </w:lvl>
+    <w:lvl w:ilvl="8">
+      <w:start w:val="1"/>
+      <w:numFmt w:val="bullet"/>
+      <w:lvlText w:val="■"/>
+      <w:lvlJc w:val="left"/>
+      <w:pPr>
+        <w:ind w:left="6480" w:hanging="360"/>
+      </w:pPr>
+      <w:rPr>
+        <w:u w:val="none"/>
+      </w:rPr>
+    </w:lvl>
+  </w:abstractNum>
+  <w:abstractNum w:abstractNumId="4">
+    <w:lvl w:ilvl="0">
+      <w:start w:val="1"/>
+      <w:numFmt w:val="bullet"/>
+      <w:lvlText w:val="●"/>
+      <w:lvlJc w:val="left"/>
+      <w:pPr>
+        <w:ind w:left="720" w:hanging="360"/>
+      </w:pPr>
+      <w:rPr>
+        <w:u w:val="none"/>
+      </w:rPr>
+    </w:lvl>
+    <w:lvl w:ilvl="1">
+      <w:start w:val="1"/>
+      <w:numFmt w:val="bullet"/>
+      <w:lvlText w:val="○"/>
+      <w:lvlJc w:val="left"/>
+      <w:pPr>
+        <w:ind w:left="1440" w:hanging="360"/>
+      </w:pPr>
+      <w:rPr>
+        <w:u w:val="none"/>
+      </w:rPr>
+    </w:lvl>
+    <w:lvl w:ilvl="2">
+      <w:start w:val="1"/>
+      <w:numFmt w:val="bullet"/>
+      <w:lvlText w:val="■"/>
+      <w:lvlJc w:val="left"/>
+      <w:pPr>
+        <w:ind w:left="2160" w:hanging="360"/>
+      </w:pPr>
+      <w:rPr>
+        <w:u w:val="none"/>
+      </w:rPr>
+    </w:lvl>
+    <w:lvl w:ilvl="3">
+      <w:start w:val="1"/>
+      <w:numFmt w:val="bullet"/>
+      <w:lvlText w:val="●"/>
+      <w:lvlJc w:val="left"/>
+      <w:pPr>
+        <w:ind w:left="2880" w:hanging="360"/>
+      </w:pPr>
+      <w:rPr>
+        <w:u w:val="none"/>
+      </w:rPr>
+    </w:lvl>
+    <w:lvl w:ilvl="4">
+      <w:start w:val="1"/>
+      <w:numFmt w:val="bullet"/>
+      <w:lvlText w:val="○"/>
+      <w:lvlJc w:val="left"/>
+      <w:pPr>
+        <w:ind w:left="3600" w:hanging="360"/>
+      </w:pPr>
+      <w:rPr>
+        <w:u w:val="none"/>
+      </w:rPr>
+    </w:lvl>
+    <w:lvl w:ilvl="5">
+      <w:start w:val="1"/>
+      <w:numFmt w:val="bullet"/>
+      <w:lvlText w:val="■"/>
+      <w:lvlJc w:val="left"/>
+      <w:pPr>
+        <w:ind w:left="4320" w:hanging="360"/>
+      </w:pPr>
+      <w:rPr>
+        <w:u w:val="none"/>
+      </w:rPr>
+    </w:lvl>
+    <w:lvl w:ilvl="6">
+      <w:start w:val="1"/>
+      <w:numFmt w:val="bullet"/>
+      <w:lvlText w:val="●"/>
+      <w:lvlJc w:val="left"/>
+      <w:pPr>
+        <w:ind w:left="5040" w:hanging="360"/>
+      </w:pPr>
+      <w:rPr>
+        <w:u w:val="none"/>
+      </w:rPr>
+    </w:lvl>
+    <w:lvl w:ilvl="7">
+      <w:start w:val="1"/>
+      <w:numFmt w:val="bullet"/>
+      <w:lvlText w:val="○"/>
+      <w:lvlJc w:val="left"/>
+      <w:pPr>
+        <w:ind w:left="5760" w:hanging="360"/>
+      </w:pPr>
+      <w:rPr>
+        <w:u w:val="none"/>
+      </w:rPr>
+    </w:lvl>
+    <w:lvl w:ilvl="8">
+      <w:start w:val="1"/>
+      <w:numFmt w:val="bullet"/>
+      <w:lvlText w:val="■"/>
+      <w:lvlJc w:val="left"/>
+      <w:pPr>
+        <w:ind w:left="6480" w:hanging="360"/>
+      </w:pPr>
+      <w:rPr>
+        <w:u w:val="none"/>
+      </w:rPr>
+    </w:lvl>
+  </w:abstractNum>
+  <w:abstractNum w:abstractNumId="5">
+    <w:lvl w:ilvl="0">
+      <w:start w:val="1"/>
+      <w:numFmt w:val="bullet"/>
+      <w:lvlText w:val="●"/>
+      <w:lvlJc w:val="left"/>
+      <w:pPr>
+        <w:ind w:left="720" w:hanging="360"/>
+      </w:pPr>
+      <w:rPr>
+        <w:u w:val="none"/>
+      </w:rPr>
+    </w:lvl>
+    <w:lvl w:ilvl="1">
+      <w:start w:val="1"/>
+      <w:numFmt w:val="bullet"/>
+      <w:lvlText w:val="○"/>
+      <w:lvlJc w:val="left"/>
+      <w:pPr>
+        <w:ind w:left="1440" w:hanging="360"/>
+      </w:pPr>
+      <w:rPr>
+        <w:u w:val="none"/>
+      </w:rPr>
+    </w:lvl>
+    <w:lvl w:ilvl="2">
+      <w:start w:val="1"/>
+      <w:numFmt w:val="bullet"/>
+      <w:lvlText w:val="■"/>
+      <w:lvlJc w:val="left"/>
+      <w:pPr>
+        <w:ind w:left="2160" w:hanging="360"/>
+      </w:pPr>
+      <w:rPr>
+        <w:u w:val="none"/>
+      </w:rPr>
+    </w:lvl>
+    <w:lvl w:ilvl="3">
+      <w:start w:val="1"/>
+      <w:numFmt w:val="bullet"/>
+      <w:lvlText w:val="●"/>
+      <w:lvlJc w:val="left"/>
+      <w:pPr>
+        <w:ind w:left="2880" w:hanging="360"/>
+      </w:pPr>
+      <w:rPr>
+        <w:u w:val="none"/>
+      </w:rPr>
+    </w:lvl>
+    <w:lvl w:ilvl="4">
+      <w:start w:val="1"/>
+      <w:numFmt w:val="bullet"/>
+      <w:lvlText w:val="○"/>
+      <w:lvlJc w:val="left"/>
+      <w:pPr>
+        <w:ind w:left="3600" w:hanging="360"/>
+      </w:pPr>
+      <w:rPr>
+        <w:u w:val="none"/>
+      </w:rPr>
+    </w:lvl>
+    <w:lvl w:ilvl="5">
+      <w:start w:val="1"/>
+      <w:numFmt w:val="bullet"/>
+      <w:lvlText w:val="■"/>
+      <w:lvlJc w:val="left"/>
+      <w:pPr>
+        <w:ind w:left="4320" w:hanging="360"/>
+      </w:pPr>
+      <w:rPr>
+        <w:u w:val="none"/>
+      </w:rPr>
+    </w:lvl>
+    <w:lvl w:ilvl="6">
+      <w:start w:val="1"/>
+      <w:numFmt w:val="bullet"/>
+      <w:lvlText w:val="●"/>
+      <w:lvlJc w:val="left"/>
+      <w:pPr>
+        <w:ind w:left="5040" w:hanging="360"/>
+      </w:pPr>
+      <w:rPr>
+        <w:u w:val="none"/>
+      </w:rPr>
+    </w:lvl>
+    <w:lvl w:ilvl="7">
+      <w:start w:val="1"/>
+      <w:numFmt w:val="bullet"/>
+      <w:lvlText w:val="○"/>
+      <w:lvlJc w:val="left"/>
+      <w:pPr>
+        <w:ind w:left="5760" w:hanging="360"/>
+      </w:pPr>
+      <w:rPr>
+        <w:u w:val="none"/>
+      </w:rPr>
+    </w:lvl>
+    <w:lvl w:ilvl="8">
+      <w:start w:val="1"/>
+      <w:numFmt w:val="bullet"/>
+      <w:lvlText w:val="■"/>
+      <w:lvlJc w:val="left"/>
+      <w:pPr>
+        <w:ind w:left="6480" w:hanging="360"/>
+      </w:pPr>
+      <w:rPr>
+        <w:u w:val="none"/>
+      </w:rPr>
+    </w:lvl>
+  </w:abstractNum>
+  <w:abstractNum w:abstractNumId="6">
+    <w:lvl w:ilvl="0">
+      <w:start w:val="1"/>
+      <w:numFmt w:val="bullet"/>
+      <w:lvlText w:val="●"/>
+      <w:lvlJc w:val="left"/>
+      <w:pPr>
+        <w:ind w:left="720" w:hanging="360"/>
+      </w:pPr>
+      <w:rPr>
+        <w:u w:val="none"/>
+      </w:rPr>
+    </w:lvl>
+    <w:lvl w:ilvl="1">
+      <w:start w:val="1"/>
+      <w:numFmt w:val="bullet"/>
+      <w:lvlText w:val="○"/>
+      <w:lvlJc w:val="left"/>
+      <w:pPr>
+        <w:ind w:left="1440" w:hanging="360"/>
+      </w:pPr>
+      <w:rPr>
+        <w:u w:val="none"/>
+      </w:rPr>
+    </w:lvl>
+    <w:lvl w:ilvl="2">
+      <w:start w:val="1"/>
+      <w:numFmt w:val="bullet"/>
+      <w:lvlText w:val="■"/>
+      <w:lvlJc w:val="left"/>
+      <w:pPr>
+        <w:ind w:left="2160" w:hanging="360"/>
+      </w:pPr>
+      <w:rPr>
+        <w:u w:val="none"/>
+      </w:rPr>
+    </w:lvl>
+    <w:lvl w:ilvl="3">
+      <w:start w:val="1"/>
+      <w:numFmt w:val="bullet"/>
+      <w:lvlText w:val="●"/>
+      <w:lvlJc w:val="left"/>
+      <w:pPr>
+        <w:ind w:left="2880" w:hanging="360"/>
+      </w:pPr>
+      <w:rPr>
+        <w:u w:val="none"/>
+      </w:rPr>
+    </w:lvl>
+    <w:lvl w:ilvl="4">
+      <w:start w:val="1"/>
+      <w:numFmt w:val="bullet"/>
+      <w:lvlText w:val="○"/>
+      <w:lvlJc w:val="left"/>
+      <w:pPr>
+        <w:ind w:left="3600" w:hanging="360"/>
+      </w:pPr>
+      <w:rPr>
+        <w:u w:val="none"/>
+      </w:rPr>
+    </w:lvl>
+    <w:lvl w:ilvl="5">
+      <w:start w:val="1"/>
+      <w:numFmt w:val="bullet"/>
+      <w:lvlText w:val="■"/>
+      <w:lvlJc w:val="left"/>
+      <w:pPr>
+        <w:ind w:left="4320" w:hanging="360"/>
+      </w:pPr>
+      <w:rPr>
+        <w:u w:val="none"/>
+      </w:rPr>
+    </w:lvl>
+    <w:lvl w:ilvl="6">
+      <w:start w:val="1"/>
+      <w:numFmt w:val="bullet"/>
+      <w:lvlText w:val="●"/>
+      <w:lvlJc w:val="left"/>
+      <w:pPr>
+        <w:ind w:left="5040" w:hanging="360"/>
+      </w:pPr>
+      <w:rPr>
+        <w:u w:val="none"/>
+      </w:rPr>
+    </w:lvl>
+    <w:lvl w:ilvl="7">
+      <w:start w:val="1"/>
+      <w:numFmt w:val="bullet"/>
+      <w:lvlText w:val="○"/>
+      <w:lvlJc w:val="left"/>
+      <w:pPr>
+        <w:ind w:left="5760" w:hanging="360"/>
+      </w:pPr>
+      <w:rPr>
+        <w:u w:val="none"/>
+      </w:rPr>
+    </w:lvl>
+    <w:lvl w:ilvl="8">
+      <w:start w:val="1"/>
+      <w:numFmt w:val="bullet"/>
+      <w:lvlText w:val="■"/>
+      <w:lvlJc w:val="left"/>
+      <w:pPr>
+        <w:ind w:left="6480" w:hanging="360"/>
+      </w:pPr>
+      <w:rPr>
+        <w:u w:val="none"/>
+      </w:rPr>
+    </w:lvl>
+  </w:abstractNum>
   <w:num w:numId="1">
     <w:abstractNumId w:val="1"/>
   </w:num>
   <w:num w:numId="2">
     <w:abstractNumId w:val="2"/>
+  </w:num>
+  <w:num w:numId="3">
+    <w:abstractNumId w:val="3"/>
+  </w:num>
+  <w:num w:numId="4">
+    <w:abstractNumId w:val="4"/>
+  </w:num>
+  <w:num w:numId="5">
+    <w:abstractNumId w:val="5"/>
+  </w:num>
+  <w:num w:numId="6">
+    <w:abstractNumId w:val="6"/>
   </w:num>
 </w:numbering>
 </file>

</xml_diff>